<commit_message>
updated word version to where it should've been already... too many versions
</commit_message>
<xml_diff>
--- a/Resume.docx
+++ b/Resume.docx
@@ -720,6 +720,187 @@
           <w:szCs w:val="21"/>
           <w:lang w:val="en-US"/>
         </w:rPr>
+        <w:t>Game Portability Developer – Core R&amp;D</w:t>
+      </w:r>
+      <w:r>
+        <w:rPr>
+          <w:b/>
+          <w:sz w:val="22"/>
+          <w:szCs w:val="22"/>
+        </w:rPr>
+        <w:t xml:space="preserve">, </w:t>
+      </w:r>
+      <w:r>
+        <w:rPr>
+          <w:sz w:val="22"/>
+          <w:szCs w:val="22"/>
+          <w:lang w:val="en-US"/>
+        </w:rPr>
+        <w:t>TransGaming Technologies Inc</w:t>
+      </w:r>
+      <w:r>
+        <w:rPr>
+          <w:sz w:val="22"/>
+          <w:szCs w:val="22"/>
+        </w:rPr>
+        <w:t>, Toronto, Ontario, January – April 2011</w:t>
+      </w:r>
+    </w:p>
+    <w:p>
+      <w:pPr>
+        <w:pStyle w:val="Normal"/>
+        <w:rPr>
+          <w:sz w:val="22"/>
+          <w:szCs w:val="22"/>
+        </w:rPr>
+      </w:pPr>
+      <w:r>
+        <w:rPr>
+          <w:sz w:val="22"/>
+          <w:szCs w:val="22"/>
+        </w:rPr>
+      </w:r>
+    </w:p>
+    <w:p>
+      <w:pPr>
+        <w:pStyle w:val="Normal"/>
+        <w:numPr>
+          <w:ilvl w:val="0"/>
+          <w:numId w:val="1"/>
+        </w:numPr>
+        <w:spacing w:before="2" w:after="2"/>
+        <w:rPr>
+          <w:rFonts w:ascii="Times" w:hAnsi="Times"/>
+          <w:sz w:val="20"/>
+          <w:szCs w:val="20"/>
+          <w:lang w:val="en-US"/>
+        </w:rPr>
+      </w:pPr>
+      <w:r>
+        <w:rPr>
+          <w:rFonts w:ascii="Times" w:hAnsi="Times"/>
+          <w:sz w:val="22"/>
+          <w:szCs w:val="22"/>
+          <w:lang w:val="en-US"/>
+        </w:rPr>
+        <w:t>Developed strict ANSI C peer-reviewed code, and reviewed others’ code</w:t>
+      </w:r>
+    </w:p>
+    <w:p>
+      <w:pPr>
+        <w:pStyle w:val="Normal"/>
+        <w:numPr>
+          <w:ilvl w:val="0"/>
+          <w:numId w:val="1"/>
+        </w:numPr>
+        <w:spacing w:before="2" w:after="2"/>
+        <w:rPr>
+          <w:rFonts w:ascii="Times" w:hAnsi="Times"/>
+          <w:sz w:val="20"/>
+          <w:szCs w:val="20"/>
+          <w:lang w:val="en-US"/>
+        </w:rPr>
+      </w:pPr>
+      <w:r>
+        <w:rPr>
+          <w:rFonts w:ascii="Times" w:hAnsi="Times"/>
+          <w:sz w:val="22"/>
+          <w:szCs w:val="22"/>
+          <w:lang w:val="en-US"/>
+        </w:rPr>
+        <w:t>Re-implemented DirectX API functions for TransGaming’s WineX</w:t>
+      </w:r>
+    </w:p>
+    <w:p>
+      <w:pPr>
+        <w:pStyle w:val="Normal"/>
+        <w:numPr>
+          <w:ilvl w:val="0"/>
+          <w:numId w:val="1"/>
+        </w:numPr>
+        <w:spacing w:before="2" w:after="2"/>
+        <w:rPr>
+          <w:rFonts w:ascii="Times" w:hAnsi="Times"/>
+          <w:sz w:val="20"/>
+          <w:szCs w:val="20"/>
+          <w:lang w:val="en-US"/>
+        </w:rPr>
+      </w:pPr>
+      <w:r>
+        <w:rPr>
+          <w:rFonts w:ascii="Times" w:hAnsi="Times"/>
+          <w:sz w:val="22"/>
+          <w:szCs w:val="22"/>
+          <w:lang w:val="en-US"/>
+        </w:rPr>
+        <w:t>Worked responsibly and independently on both Linux and Windows code</w:t>
+      </w:r>
+    </w:p>
+    <w:p>
+      <w:pPr>
+        <w:pStyle w:val="Normal"/>
+        <w:numPr>
+          <w:ilvl w:val="0"/>
+          <w:numId w:val="1"/>
+        </w:numPr>
+        <w:spacing w:before="2" w:after="2"/>
+        <w:rPr>
+          <w:rFonts w:ascii="Times" w:hAnsi="Times"/>
+          <w:sz w:val="20"/>
+          <w:szCs w:val="20"/>
+          <w:lang w:val="en-US"/>
+        </w:rPr>
+      </w:pPr>
+      <w:r>
+        <w:rPr>
+          <w:rFonts w:ascii="Times" w:hAnsi="Times"/>
+          <w:sz w:val="22"/>
+          <w:szCs w:val="22"/>
+          <w:lang w:val="en-US"/>
+        </w:rPr>
+        <w:t>Implemented various 3D Mesh related functions and features</w:t>
+      </w:r>
+    </w:p>
+    <w:p>
+      <w:pPr>
+        <w:pStyle w:val="Normal"/>
+        <w:rPr>
+          <w:rFonts w:cs="Helvetica"/>
+          <w:b/>
+          <w:color w:val="000000"/>
+          <w:sz w:val="22"/>
+          <w:szCs w:val="21"/>
+          <w:lang w:val="en-US"/>
+        </w:rPr>
+      </w:pPr>
+      <w:r>
+        <w:rPr>
+          <w:rFonts w:cs="Helvetica"/>
+          <w:b/>
+          <w:color w:val="000000"/>
+          <w:sz w:val="22"/>
+          <w:szCs w:val="21"/>
+          <w:lang w:val="en-US"/>
+        </w:rPr>
+      </w:r>
+    </w:p>
+    <w:p>
+      <w:pPr>
+        <w:pStyle w:val="Normal"/>
+        <w:rPr>
+          <w:sz w:val="22"/>
+          <w:szCs w:val="22"/>
+        </w:rPr>
+      </w:pPr>
+      <w:r>
+        <w:rPr>
+          <w:rFonts w:cs="Helvetica"/>
+          <w:b/>
+          <w:color w:val="000000"/>
+          <w:sz w:val="22"/>
+          <w:szCs w:val="21"/>
+          <w:lang w:val="en-US"/>
+        </w:rPr>
         <w:t>BlackBerry Internet Service Software Developer</w:t>
       </w:r>
       <w:r>
@@ -2214,6 +2395,7 @@
   </w:style>
   <w:style w:type="character" w:styleId="DefaultParagraphFont" w:default="1">
     <w:name w:val="Default Paragraph Font"/>
+    <w:semiHidden/>
     <w:unhideWhenUsed/>
     <w:qFormat/>
     <w:rPr/>

</xml_diff>

<commit_message>
added google (in progress) to word version
</commit_message>
<xml_diff>
--- a/Resume.docx
+++ b/Resume.docx
@@ -102,76 +102,7 @@
               <w:pStyle w:val="Title"/>
               <w:jc w:val="left"/>
               <w:rPr>
-                <w:sz w:val="22"/>
-                <w:szCs w:val="22"/>
-              </w:rPr>
-            </w:pPr>
-            <w:r>
-              <w:rPr>
-                <w:sz w:val="22"/>
-                <w:szCs w:val="22"/>
-              </w:rPr>
-              <w:t>Local Address</w:t>
-            </w:r>
-          </w:p>
-        </w:tc>
-        <w:tc>
-          <w:tcPr>
-            <w:tcW w:w="2815" w:type="dxa"/>
-            <w:tcBorders/>
-          </w:tcPr>
-          <w:p>
-            <w:pPr>
-              <w:pStyle w:val="Title"/>
-              <w:rPr>
-                <w:sz w:val="22"/>
-                <w:szCs w:val="22"/>
-              </w:rPr>
-            </w:pPr>
-            <w:r>
-              <w:rPr>
-                <w:sz w:val="22"/>
-                <w:szCs w:val="22"/>
-              </w:rPr>
-            </w:r>
-          </w:p>
-        </w:tc>
-        <w:tc>
-          <w:tcPr>
-            <w:tcW w:w="3273" w:type="dxa"/>
-            <w:tcBorders/>
-          </w:tcPr>
-          <w:p>
-            <w:pPr>
-              <w:pStyle w:val="Title"/>
-              <w:jc w:val="left"/>
-              <w:rPr>
-                <w:sz w:val="22"/>
-                <w:szCs w:val="22"/>
-              </w:rPr>
-            </w:pPr>
-            <w:r>
-              <w:rPr>
-                <w:sz w:val="22"/>
-                <w:szCs w:val="22"/>
-              </w:rPr>
-              <w:t>Permanent Address</w:t>
-            </w:r>
-          </w:p>
-        </w:tc>
-      </w:tr>
-      <w:tr>
-        <w:trPr/>
-        <w:tc>
-          <w:tcPr>
-            <w:tcW w:w="3272" w:type="dxa"/>
-            <w:tcBorders/>
-          </w:tcPr>
-          <w:p>
-            <w:pPr>
-              <w:pStyle w:val="Title"/>
-              <w:jc w:val="left"/>
-              <w:rPr>
+                <w:b w:val="false"/>
                 <w:sz w:val="22"/>
                 <w:szCs w:val="22"/>
               </w:rPr>
@@ -182,7 +113,7 @@
                 <w:sz w:val="22"/>
                 <w:szCs w:val="22"/>
               </w:rPr>
-              <w:t>350 Lester Street, Unit 503</w:t>
+              <w:t>[address]</w:t>
             </w:r>
           </w:p>
         </w:tc>
@@ -229,82 +160,7 @@
                 <w:sz w:val="22"/>
                 <w:szCs w:val="22"/>
               </w:rPr>
-              <w:t>[address]</w:t>
-            </w:r>
-          </w:p>
-        </w:tc>
-      </w:tr>
-      <w:tr>
-        <w:trPr/>
-        <w:tc>
-          <w:tcPr>
-            <w:tcW w:w="3272" w:type="dxa"/>
-            <w:tcBorders/>
-          </w:tcPr>
-          <w:p>
-            <w:pPr>
-              <w:pStyle w:val="Title"/>
-              <w:jc w:val="left"/>
-              <w:rPr>
-                <w:b w:val="false"/>
-                <w:sz w:val="22"/>
-                <w:szCs w:val="22"/>
-              </w:rPr>
-            </w:pPr>
-            <w:r>
-              <w:rPr>
-                <w:b w:val="false"/>
-                <w:sz w:val="22"/>
-                <w:szCs w:val="22"/>
-              </w:rPr>
-              <w:t>Waterloo, Ontario, N2L 3W7</w:t>
-            </w:r>
-          </w:p>
-        </w:tc>
-        <w:tc>
-          <w:tcPr>
-            <w:tcW w:w="2815" w:type="dxa"/>
-            <w:tcBorders/>
-          </w:tcPr>
-          <w:p>
-            <w:pPr>
-              <w:pStyle w:val="Title"/>
-              <w:rPr>
-                <w:sz w:val="22"/>
-                <w:szCs w:val="22"/>
-              </w:rPr>
-            </w:pPr>
-            <w:r>
-              <w:rPr>
-                <w:b w:val="false"/>
-                <w:sz w:val="22"/>
-                <w:szCs w:val="22"/>
-              </w:rPr>
               <w:t>[email]</w:t>
-            </w:r>
-          </w:p>
-        </w:tc>
-        <w:tc>
-          <w:tcPr>
-            <w:tcW w:w="3273" w:type="dxa"/>
-            <w:tcBorders/>
-          </w:tcPr>
-          <w:p>
-            <w:pPr>
-              <w:pStyle w:val="Title"/>
-              <w:jc w:val="left"/>
-              <w:rPr>
-                <w:sz w:val="22"/>
-                <w:szCs w:val="22"/>
-              </w:rPr>
-            </w:pPr>
-            <w:r>
-              <w:rPr>
-                <w:b w:val="false"/>
-                <w:sz w:val="22"/>
-                <w:szCs w:val="22"/>
-              </w:rPr>
-              <w:t>[address]</w:t>
             </w:r>
           </w:p>
         </w:tc>
@@ -720,7 +576,7 @@
           <w:szCs w:val="21"/>
           <w:lang w:val="en-US"/>
         </w:rPr>
-        <w:t>Game Portability Developer – Core R&amp;D</w:t>
+        <w:t>Software Engineering Intern</w:t>
       </w:r>
       <w:r>
         <w:rPr>
@@ -734,16 +590,8 @@
         <w:rPr>
           <w:sz w:val="22"/>
           <w:szCs w:val="22"/>
-          <w:lang w:val="en-US"/>
-        </w:rPr>
-        <w:t>TransGaming Technologies Inc</w:t>
-      </w:r>
-      <w:r>
-        <w:rPr>
-          <w:sz w:val="22"/>
-          <w:szCs w:val="22"/>
-        </w:rPr>
-        <w:t>, Toronto, Ontario, January – April 2011</w:t>
+        </w:rPr>
+        <w:t>Google, Mountain View, California, September 2011 – present</w:t>
       </w:r>
     </w:p>
     <w:p>
@@ -778,12 +626,10 @@
       </w:pPr>
       <w:r>
         <w:rPr>
-          <w:rFonts w:ascii="Times" w:hAnsi="Times"/>
-          <w:sz w:val="22"/>
-          <w:szCs w:val="22"/>
-          <w:lang w:val="en-US"/>
-        </w:rPr>
-        <w:t>Developed strict ANSI C peer-reviewed code, and reviewed others’ code</w:t>
+          <w:sz w:val="22"/>
+          <w:szCs w:val="22"/>
+        </w:rPr>
+        <w:t xml:space="preserve">Working on the Research team </w:t>
       </w:r>
     </w:p>
     <w:p>
@@ -803,12 +649,91 @@
       </w:pPr>
       <w:r>
         <w:rPr>
-          <w:rFonts w:ascii="Times" w:hAnsi="Times"/>
-          <w:sz w:val="22"/>
-          <w:szCs w:val="22"/>
-          <w:lang w:val="en-US"/>
-        </w:rPr>
-        <w:t>Re-implemented DirectX API functions for TransGaming’s WineX</w:t>
+          <w:sz w:val="22"/>
+          <w:szCs w:val="22"/>
+        </w:rPr>
+        <w:t>Contributing to Video Content Analysis</w:t>
+      </w:r>
+    </w:p>
+    <w:p>
+      <w:pPr>
+        <w:pStyle w:val="Normal"/>
+        <w:rPr>
+          <w:rFonts w:cs="Helvetica"/>
+          <w:b/>
+          <w:color w:val="000000"/>
+          <w:sz w:val="22"/>
+          <w:szCs w:val="21"/>
+          <w:lang w:val="en-US"/>
+        </w:rPr>
+      </w:pPr>
+      <w:r>
+        <w:rPr>
+          <w:rFonts w:cs="Helvetica"/>
+          <w:b/>
+          <w:color w:val="000000"/>
+          <w:sz w:val="22"/>
+          <w:szCs w:val="21"/>
+          <w:lang w:val="en-US"/>
+        </w:rPr>
+      </w:r>
+    </w:p>
+    <w:p>
+      <w:pPr>
+        <w:pStyle w:val="Normal"/>
+        <w:rPr>
+          <w:sz w:val="22"/>
+          <w:szCs w:val="22"/>
+        </w:rPr>
+      </w:pPr>
+      <w:r>
+        <w:rPr>
+          <w:rFonts w:cs="Helvetica"/>
+          <w:b/>
+          <w:color w:val="000000"/>
+          <w:sz w:val="22"/>
+          <w:szCs w:val="21"/>
+          <w:lang w:val="en-US"/>
+        </w:rPr>
+        <w:t>Game Portability Developer – Core R&amp;D</w:t>
+      </w:r>
+      <w:r>
+        <w:rPr>
+          <w:b/>
+          <w:sz w:val="22"/>
+          <w:szCs w:val="22"/>
+        </w:rPr>
+        <w:t xml:space="preserve">, </w:t>
+      </w:r>
+      <w:r>
+        <w:rPr>
+          <w:sz w:val="22"/>
+          <w:szCs w:val="22"/>
+          <w:lang w:val="en-US"/>
+        </w:rPr>
+        <w:t>TransGaming Technologies Inc</w:t>
+      </w:r>
+      <w:r>
+        <w:rPr>
+          <w:sz w:val="22"/>
+          <w:szCs w:val="22"/>
+        </w:rPr>
+        <w:t>, Toronto, Ontario, January – April 2011</w:t>
+      </w:r>
+    </w:p>
+    <w:p>
+      <w:pPr>
+        <w:pStyle w:val="Normal"/>
+        <w:rPr>
+          <w:sz w:val="22"/>
+          <w:szCs w:val="22"/>
+        </w:rPr>
+      </w:pPr>
+      <w:r>
+        <w:rPr>
+          <w:sz w:val="22"/>
+          <w:szCs w:val="22"/>
+        </w:rPr>
       </w:r>
     </w:p>
     <w:p>
@@ -833,7 +758,7 @@
           <w:szCs w:val="22"/>
           <w:lang w:val="en-US"/>
         </w:rPr>
-        <w:t>Worked responsibly and independently on both Linux and Windows code</w:t>
+        <w:t>Developed strict ANSI C peer-reviewed code, and reviewed others’ code</w:t>
       </w:r>
     </w:p>
     <w:p>
@@ -858,80 +783,7 @@
           <w:szCs w:val="22"/>
           <w:lang w:val="en-US"/>
         </w:rPr>
-        <w:t>Implemented various 3D Mesh related functions and features</w:t>
-      </w:r>
-    </w:p>
-    <w:p>
-      <w:pPr>
-        <w:pStyle w:val="Normal"/>
-        <w:rPr>
-          <w:rFonts w:cs="Helvetica"/>
-          <w:b/>
-          <w:color w:val="000000"/>
-          <w:sz w:val="22"/>
-          <w:szCs w:val="21"/>
-          <w:lang w:val="en-US"/>
-        </w:rPr>
-      </w:pPr>
-      <w:r>
-        <w:rPr>
-          <w:rFonts w:cs="Helvetica"/>
-          <w:b/>
-          <w:color w:val="000000"/>
-          <w:sz w:val="22"/>
-          <w:szCs w:val="21"/>
-          <w:lang w:val="en-US"/>
-        </w:rPr>
-      </w:r>
-    </w:p>
-    <w:p>
-      <w:pPr>
-        <w:pStyle w:val="Normal"/>
-        <w:rPr>
-          <w:sz w:val="22"/>
-          <w:szCs w:val="22"/>
-        </w:rPr>
-      </w:pPr>
-      <w:r>
-        <w:rPr>
-          <w:rFonts w:cs="Helvetica"/>
-          <w:b/>
-          <w:color w:val="000000"/>
-          <w:sz w:val="22"/>
-          <w:szCs w:val="21"/>
-          <w:lang w:val="en-US"/>
-        </w:rPr>
-        <w:t>BlackBerry Internet Service Software Developer</w:t>
-      </w:r>
-      <w:r>
-        <w:rPr>
-          <w:b/>
-          <w:sz w:val="22"/>
-          <w:szCs w:val="22"/>
-        </w:rPr>
-        <w:t xml:space="preserve">, </w:t>
-      </w:r>
-      <w:r>
-        <w:rPr>
-          <w:sz w:val="22"/>
-          <w:szCs w:val="22"/>
-        </w:rPr>
-        <w:t>Research In Motion Limited, Waterloo, Ontario, May – August 2010</w:t>
-      </w:r>
-    </w:p>
-    <w:p>
-      <w:pPr>
-        <w:pStyle w:val="Normal"/>
-        <w:rPr>
-          <w:sz w:val="22"/>
-          <w:szCs w:val="22"/>
-        </w:rPr>
-      </w:pPr>
-      <w:r>
-        <w:rPr>
-          <w:sz w:val="22"/>
-          <w:szCs w:val="22"/>
-        </w:rPr>
+        <w:t>Re-implemented DirectX API functions for TransGaming’s WineX</w:t>
       </w:r>
     </w:p>
     <w:p>
@@ -954,8 +806,9 @@
           <w:rFonts w:ascii="Times" w:hAnsi="Times"/>
           <w:sz w:val="22"/>
           <w:szCs w:val="22"/>
-        </w:rPr>
-        <w:t>Wrote and maintained BlackBerry Internet Service tools in C++</w:t>
+          <w:lang w:val="en-US"/>
+        </w:rPr>
+        <w:t>Worked responsibly and independently on both Linux and Windows code</w:t>
       </w:r>
     </w:p>
     <w:p>
@@ -976,11 +829,84 @@
       <w:r>
         <w:rPr>
           <w:rFonts w:ascii="Times" w:hAnsi="Times"/>
-          <w:sz w:val="20"/>
-          <w:szCs w:val="20"/>
-          <w:lang w:val="en-US"/>
-        </w:rPr>
-        <w:t>Developed networking tools using ACE library</w:t>
+          <w:sz w:val="22"/>
+          <w:szCs w:val="22"/>
+          <w:lang w:val="en-US"/>
+        </w:rPr>
+        <w:t>Implemented various 3D Mesh related functions and features</w:t>
+      </w:r>
+    </w:p>
+    <w:p>
+      <w:pPr>
+        <w:pStyle w:val="Normal"/>
+        <w:rPr>
+          <w:rFonts w:cs="Helvetica"/>
+          <w:b/>
+          <w:color w:val="000000"/>
+          <w:sz w:val="22"/>
+          <w:szCs w:val="21"/>
+          <w:lang w:val="en-US"/>
+        </w:rPr>
+      </w:pPr>
+      <w:r>
+        <w:rPr>
+          <w:rFonts w:cs="Helvetica"/>
+          <w:b/>
+          <w:color w:val="000000"/>
+          <w:sz w:val="22"/>
+          <w:szCs w:val="21"/>
+          <w:lang w:val="en-US"/>
+        </w:rPr>
+      </w:r>
+    </w:p>
+    <w:p>
+      <w:pPr>
+        <w:pStyle w:val="Normal"/>
+        <w:rPr>
+          <w:sz w:val="22"/>
+          <w:szCs w:val="22"/>
+        </w:rPr>
+      </w:pPr>
+      <w:r>
+        <w:rPr>
+          <w:rFonts w:cs="Helvetica"/>
+          <w:b/>
+          <w:color w:val="000000"/>
+          <w:sz w:val="22"/>
+          <w:szCs w:val="21"/>
+          <w:lang w:val="en-US"/>
+        </w:rPr>
+        <w:t>BlackBerry Internet Service Software Developer</w:t>
+      </w:r>
+      <w:r>
+        <w:rPr>
+          <w:b/>
+          <w:sz w:val="22"/>
+          <w:szCs w:val="22"/>
+        </w:rPr>
+        <w:t xml:space="preserve">, </w:t>
+      </w:r>
+      <w:r>
+        <w:rPr>
+          <w:sz w:val="22"/>
+          <w:szCs w:val="22"/>
+        </w:rPr>
+        <w:t>Research In Motion Limited, Waterloo, Ontario, May – August 2010</w:t>
+      </w:r>
+    </w:p>
+    <w:p>
+      <w:pPr>
+        <w:pStyle w:val="Normal"/>
+        <w:rPr>
+          <w:sz w:val="22"/>
+          <w:szCs w:val="22"/>
+        </w:rPr>
+      </w:pPr>
+      <w:r>
+        <w:rPr>
+          <w:sz w:val="22"/>
+          <w:szCs w:val="22"/>
+        </w:rPr>
       </w:r>
     </w:p>
     <w:p>
@@ -1004,7 +930,7 @@
           <w:sz w:val="22"/>
           <w:szCs w:val="22"/>
         </w:rPr>
-        <w:t>Worked extensively on unit testing framework in Python</w:t>
+        <w:t>Wrote and maintained BlackBerry Internet Service tools in C++</w:t>
       </w:r>
     </w:p>
     <w:p>
@@ -1024,90 +950,12 @@
       </w:pPr>
       <w:r>
         <w:rPr>
-          <w:sz w:val="22"/>
-          <w:szCs w:val="22"/>
-        </w:rPr>
-        <w:t>Developed modular, extensible, reusable code</w:t>
-      </w:r>
-    </w:p>
-    <w:p>
-      <w:pPr>
-        <w:pStyle w:val="Normal"/>
-        <w:rPr>
-          <w:b/>
-          <w:sz w:val="22"/>
-          <w:szCs w:val="22"/>
-        </w:rPr>
-      </w:pPr>
-      <w:r>
-        <w:rPr>
-          <w:b/>
-          <w:sz w:val="22"/>
-          <w:szCs w:val="22"/>
-        </w:rPr>
-      </w:r>
-    </w:p>
-    <w:p>
-      <w:pPr>
-        <w:pStyle w:val="Normal"/>
-        <w:rPr>
-          <w:sz w:val="22"/>
-          <w:szCs w:val="22"/>
-        </w:rPr>
-      </w:pPr>
-      <w:r>
-        <w:rPr>
-          <w:b/>
-          <w:sz w:val="22"/>
-          <w:szCs w:val="22"/>
-        </w:rPr>
-        <w:t xml:space="preserve">SlipStream Software Test/Tools Developer, </w:t>
-      </w:r>
-      <w:r>
-        <w:rPr>
-          <w:sz w:val="22"/>
-          <w:szCs w:val="22"/>
-        </w:rPr>
-        <w:t>Research In Motion Limited, Waterloo, Ontario, September – December 2009</w:t>
-      </w:r>
-    </w:p>
-    <w:p>
-      <w:pPr>
-        <w:pStyle w:val="Normal"/>
-        <w:rPr>
-          <w:sz w:val="22"/>
-          <w:szCs w:val="22"/>
-        </w:rPr>
-      </w:pPr>
-      <w:r>
-        <w:rPr>
-          <w:sz w:val="22"/>
-          <w:szCs w:val="22"/>
-        </w:rPr>
-      </w:r>
-    </w:p>
-    <w:p>
-      <w:pPr>
-        <w:pStyle w:val="Normal"/>
-        <w:numPr>
-          <w:ilvl w:val="0"/>
-          <w:numId w:val="1"/>
-        </w:numPr>
-        <w:spacing w:before="2" w:after="2"/>
-        <w:rPr>
           <w:rFonts w:ascii="Times" w:hAnsi="Times"/>
           <w:sz w:val="20"/>
           <w:szCs w:val="20"/>
           <w:lang w:val="en-US"/>
         </w:rPr>
-      </w:pPr>
-      <w:r>
-        <w:rPr>
-          <w:rFonts w:ascii="Times" w:hAnsi="Times"/>
-          <w:sz w:val="22"/>
-          <w:szCs w:val="22"/>
-        </w:rPr>
-        <w:t>Performed BlackBerry browser performance testing and profiling</w:t>
+        <w:t>Developed networking tools using ACE library</w:t>
       </w:r>
     </w:p>
     <w:p>
@@ -1131,7 +979,7 @@
           <w:sz w:val="22"/>
           <w:szCs w:val="22"/>
         </w:rPr>
-        <w:t>Wrote and contributed to testing tools in VBA and C++, and provided documentation for said tools</w:t>
+        <w:t>Worked extensively on unit testing framework in Python</w:t>
       </w:r>
     </w:p>
     <w:p>
@@ -1151,6 +999,133 @@
       </w:pPr>
       <w:r>
         <w:rPr>
+          <w:sz w:val="22"/>
+          <w:szCs w:val="22"/>
+        </w:rPr>
+        <w:t>Developed modular, extensible, reusable code</w:t>
+      </w:r>
+    </w:p>
+    <w:p>
+      <w:pPr>
+        <w:pStyle w:val="Normal"/>
+        <w:rPr>
+          <w:b/>
+          <w:sz w:val="22"/>
+          <w:szCs w:val="22"/>
+        </w:rPr>
+      </w:pPr>
+      <w:r>
+        <w:rPr>
+          <w:b/>
+          <w:sz w:val="22"/>
+          <w:szCs w:val="22"/>
+        </w:rPr>
+      </w:r>
+    </w:p>
+    <w:p>
+      <w:pPr>
+        <w:pStyle w:val="Normal"/>
+        <w:rPr>
+          <w:sz w:val="22"/>
+          <w:szCs w:val="22"/>
+        </w:rPr>
+      </w:pPr>
+      <w:r>
+        <w:rPr>
+          <w:b/>
+          <w:sz w:val="22"/>
+          <w:szCs w:val="22"/>
+        </w:rPr>
+        <w:t xml:space="preserve">SlipStream Software Test/Tools Developer, </w:t>
+      </w:r>
+      <w:r>
+        <w:rPr>
+          <w:sz w:val="22"/>
+          <w:szCs w:val="22"/>
+        </w:rPr>
+        <w:t>Research In Motion Limited, Waterloo, Ontario, September – December 2009</w:t>
+      </w:r>
+    </w:p>
+    <w:p>
+      <w:pPr>
+        <w:pStyle w:val="Normal"/>
+        <w:rPr>
+          <w:sz w:val="22"/>
+          <w:szCs w:val="22"/>
+        </w:rPr>
+      </w:pPr>
+      <w:r>
+        <w:rPr>
+          <w:sz w:val="22"/>
+          <w:szCs w:val="22"/>
+        </w:rPr>
+      </w:r>
+    </w:p>
+    <w:p>
+      <w:pPr>
+        <w:pStyle w:val="Normal"/>
+        <w:numPr>
+          <w:ilvl w:val="0"/>
+          <w:numId w:val="1"/>
+        </w:numPr>
+        <w:spacing w:before="2" w:after="2"/>
+        <w:rPr>
+          <w:rFonts w:ascii="Times" w:hAnsi="Times"/>
+          <w:sz w:val="20"/>
+          <w:szCs w:val="20"/>
+          <w:lang w:val="en-US"/>
+        </w:rPr>
+      </w:pPr>
+      <w:r>
+        <w:rPr>
+          <w:rFonts w:ascii="Times" w:hAnsi="Times"/>
+          <w:sz w:val="22"/>
+          <w:szCs w:val="22"/>
+        </w:rPr>
+        <w:t>Performed BlackBerry browser performance testing and profiling</w:t>
+      </w:r>
+    </w:p>
+    <w:p>
+      <w:pPr>
+        <w:pStyle w:val="Normal"/>
+        <w:numPr>
+          <w:ilvl w:val="0"/>
+          <w:numId w:val="1"/>
+        </w:numPr>
+        <w:spacing w:before="2" w:after="2"/>
+        <w:rPr>
+          <w:rFonts w:ascii="Times" w:hAnsi="Times"/>
+          <w:sz w:val="20"/>
+          <w:szCs w:val="20"/>
+          <w:lang w:val="en-US"/>
+        </w:rPr>
+      </w:pPr>
+      <w:r>
+        <w:rPr>
+          <w:rFonts w:ascii="Times" w:hAnsi="Times"/>
+          <w:sz w:val="22"/>
+          <w:szCs w:val="22"/>
+        </w:rPr>
+        <w:t>Wrote and contributed to testing tools in VBA and C++, and provided documentation for said tools</w:t>
+      </w:r>
+    </w:p>
+    <w:p>
+      <w:pPr>
+        <w:pStyle w:val="Normal"/>
+        <w:numPr>
+          <w:ilvl w:val="0"/>
+          <w:numId w:val="1"/>
+        </w:numPr>
+        <w:spacing w:before="2" w:after="2"/>
+        <w:rPr>
+          <w:rFonts w:ascii="Times" w:hAnsi="Times"/>
+          <w:sz w:val="20"/>
+          <w:szCs w:val="20"/>
+          <w:lang w:val="en-US"/>
+        </w:rPr>
+      </w:pPr>
+      <w:r>
+        <w:rPr>
           <w:rFonts w:ascii="Times" w:hAnsi="Times"/>
           <w:sz w:val="22"/>
           <w:szCs w:val="22"/>
@@ -1523,7 +1498,7 @@
         <w:rPr>
           <w:szCs w:val="22"/>
         </w:rPr>
-        <w:t>, Computer Science, Co-op Program, University of Waterloo, Waterloo, Ontario, September 2007 – present</w:t>
+        <w:t>, Computer Science, Co-op Program, University of Waterloo, Waterloo, Ontario, September 2007 – April 2012</w:t>
       </w:r>
     </w:p>
     <w:p>
@@ -1612,7 +1587,7 @@
           <w:sz w:val="22"/>
           <w:szCs w:val="22"/>
         </w:rPr>
-        <w:t xml:space="preserve">Genetic Algorithm (In Progress), </w:t>
+        <w:t xml:space="preserve">Genetic Algorithm, </w:t>
       </w:r>
       <w:r>
         <w:rPr>
@@ -1661,7 +1636,7 @@
           <w:szCs w:val="22"/>
           <w:lang w:val="en-US"/>
         </w:rPr>
-        <w:t>Implementing a solution to the Wordsnakes game</w:t>
+        <w:t>Implemented a solution to the Wordsnakes game</w:t>
       </w:r>
     </w:p>
     <w:p>
@@ -1688,7 +1663,34 @@
           <w:szCs w:val="22"/>
           <w:lang w:val="en-US"/>
         </w:rPr>
-        <w:t>Using a combination of graph-searching with heuristics and a genetic algorithm</w:t>
+        <w:t>Used a combination of graph-searching with heuristics and a genetic algorithm</w:t>
+      </w:r>
+    </w:p>
+    <w:p>
+      <w:pPr>
+        <w:pStyle w:val="Normal"/>
+        <w:numPr>
+          <w:ilvl w:val="0"/>
+          <w:numId w:val="1"/>
+        </w:numPr>
+        <w:tabs>
+          <w:tab w:val="clear" w:pos="720"/>
+          <w:tab w:val="left" w:pos="1440" w:leader="none"/>
+        </w:tabs>
+        <w:ind w:hanging="360" w:left="1440"/>
+        <w:rPr>
+          <w:b/>
+          <w:bCs/>
+          <w:szCs w:val="22"/>
+        </w:rPr>
+      </w:pPr>
+      <w:r>
+        <w:rPr>
+          <w:sz w:val="22"/>
+          <w:szCs w:val="22"/>
+          <w:lang w:val="en-US"/>
+        </w:rPr>
+        <w:t>Successfully organized a team of 3</w:t>
       </w:r>
     </w:p>
     <w:p>
@@ -2395,7 +2397,6 @@
   </w:style>
   <w:style w:type="character" w:styleId="DefaultParagraphFont" w:default="1">
     <w:name w:val="Default Paragraph Font"/>
-    <w:semiHidden/>
     <w:unhideWhenUsed/>
     <w:qFormat/>
     <w:rPr/>

</xml_diff>